<commit_message>
docs: update rapport final path
</commit_message>
<xml_diff>
--- a/docs/Backup/Rapport Final.docx
+++ b/docs/Backup/Rapport Final.docx
@@ -1011,27 +1011,13 @@
         <w:rPr>
           <w:lang w:val="fr-CA"/>
         </w:rPr>
-        <w:t>Transcription de documents PDF en ingrédients</w:t>
-      </w:r>
-      <w:r>
-        <w:rPr>
-          <w:lang w:val="fr-CA"/>
-        </w:rPr>
-        <w:t xml:space="preserve"> (</w:t>
-      </w:r>
-      <w:proofErr w:type="spellStart"/>
-      <w:r>
-        <w:rPr>
-          <w:lang w:val="fr-CA"/>
-        </w:rPr>
-        <w:t>OpenIA</w:t>
-      </w:r>
-      <w:proofErr w:type="spellEnd"/>
-      <w:r>
-        <w:rPr>
-          <w:lang w:val="fr-CA"/>
-        </w:rPr>
-        <w:t>)</w:t>
+        <w:t>Visuel d’ingrédients, de recettes, de cuisines et de contacts</w:t>
+      </w:r>
+      <w:r>
+        <w:rPr>
+          <w:lang w:val="fr-CA"/>
+        </w:rPr>
+        <w:t xml:space="preserve"> en tant que Chef</w:t>
       </w:r>
     </w:p>
     <w:p>
@@ -1049,6 +1035,44 @@
         <w:rPr>
           <w:lang w:val="fr-CA"/>
         </w:rPr>
+        <w:t>Transcription de documents PDF en ingrédients</w:t>
+      </w:r>
+      <w:r>
+        <w:rPr>
+          <w:lang w:val="fr-CA"/>
+        </w:rPr>
+        <w:t xml:space="preserve"> (</w:t>
+      </w:r>
+      <w:proofErr w:type="spellStart"/>
+      <w:r>
+        <w:rPr>
+          <w:lang w:val="fr-CA"/>
+        </w:rPr>
+        <w:t>OpenIA</w:t>
+      </w:r>
+      <w:proofErr w:type="spellEnd"/>
+      <w:r>
+        <w:rPr>
+          <w:lang w:val="fr-CA"/>
+        </w:rPr>
+        <w:t>)</w:t>
+      </w:r>
+    </w:p>
+    <w:p>
+      <w:pPr>
+        <w:pStyle w:val="ListParagraph"/>
+        <w:numPr>
+          <w:ilvl w:val="0"/>
+          <w:numId w:val="1"/>
+        </w:numPr>
+        <w:rPr>
+          <w:lang w:val="fr-CA"/>
+        </w:rPr>
+      </w:pPr>
+      <w:r>
+        <w:rPr>
+          <w:lang w:val="fr-CA"/>
+        </w:rPr>
         <w:t>Partage de</w:t>
       </w:r>
       <w:r>
@@ -1086,6 +1110,30 @@
           <w:lang w:val="fr-CA"/>
         </w:rPr>
         <w:t>contacts</w:t>
+      </w:r>
+    </w:p>
+    <w:p>
+      <w:pPr>
+        <w:pStyle w:val="ListParagraph"/>
+        <w:numPr>
+          <w:ilvl w:val="0"/>
+          <w:numId w:val="1"/>
+        </w:numPr>
+        <w:rPr>
+          <w:lang w:val="fr-CA"/>
+        </w:rPr>
+      </w:pPr>
+      <w:r>
+        <w:rPr>
+          <w:lang w:val="fr-CA"/>
+        </w:rPr>
+        <w:t>Calcul de couts de reviens d’une recette</w:t>
+      </w:r>
+      <w:r>
+        <w:rPr>
+          <w:lang w:val="fr-CA"/>
+        </w:rPr>
+        <w:t xml:space="preserve"> en fonction de la quantité demandé</w:t>
       </w:r>
     </w:p>
     <w:p>
@@ -1137,6 +1185,7 @@
         <w:rPr>
           <w:lang w:val="fr-CA"/>
         </w:rPr>
+        <w:lastRenderedPageBreak/>
         <w:t xml:space="preserve">Système d’exportation de </w:t>
       </w:r>
       <w:r>
@@ -1203,7 +1252,6 @@
         <w:rPr>
           <w:lang w:val="fr-CA"/>
         </w:rPr>
-        <w:lastRenderedPageBreak/>
         <w:t xml:space="preserve">Modification des paramètres de compte </w:t>
       </w:r>
     </w:p>
@@ -1279,345 +1327,6 @@
     </w:p>
     <w:p>
       <w:pPr>
-        <w:rPr>
-          <w:sz w:val="24"/>
-          <w:szCs w:val="24"/>
-          <w:lang w:val="fr-CA"/>
-        </w:rPr>
-      </w:pPr>
-    </w:p>
-    <w:p>
-      <w:pPr>
-        <w:rPr>
-          <w:b/>
-          <w:bCs/>
-          <w:sz w:val="28"/>
-          <w:szCs w:val="28"/>
-          <w:lang w:val="fr-CA"/>
-        </w:rPr>
-      </w:pPr>
-      <w:r>
-        <w:rPr>
-          <w:b/>
-          <w:bCs/>
-          <w:sz w:val="28"/>
-          <w:szCs w:val="28"/>
-          <w:lang w:val="fr-CA"/>
-        </w:rPr>
-        <w:t>Identification des éléments techniques</w:t>
-      </w:r>
-    </w:p>
-    <w:p>
-      <w:pPr>
-        <w:rPr>
-          <w:b/>
-          <w:bCs/>
-          <w:i/>
-          <w:iCs/>
-          <w:sz w:val="24"/>
-          <w:szCs w:val="24"/>
-          <w:lang w:val="fr-CA"/>
-        </w:rPr>
-      </w:pPr>
-      <w:r>
-        <w:rPr>
-          <w:b/>
-          <w:bCs/>
-          <w:i/>
-          <w:iCs/>
-          <w:sz w:val="24"/>
-          <w:szCs w:val="24"/>
-          <w:lang w:val="fr-CA"/>
-        </w:rPr>
-        <w:t>Interface graphique</w:t>
-      </w:r>
-    </w:p>
-    <w:p>
-      <w:pPr>
-        <w:rPr>
-          <w:sz w:val="24"/>
-          <w:szCs w:val="24"/>
-          <w:lang w:val="fr-CA"/>
-        </w:rPr>
-      </w:pPr>
-      <w:r>
-        <w:rPr>
-          <w:sz w:val="24"/>
-          <w:szCs w:val="24"/>
-          <w:lang w:val="fr-CA"/>
-        </w:rPr>
-        <w:t xml:space="preserve">Nos interfaces graphiques initiales ont été relativement modifiées. Toutefois, le découpage par page catégorique (recette, menu, contacts) et l’utilisation de </w:t>
-      </w:r>
-      <w:proofErr w:type="spellStart"/>
-      <w:r>
-        <w:rPr>
-          <w:sz w:val="24"/>
-          <w:szCs w:val="24"/>
-          <w:lang w:val="fr-CA"/>
-        </w:rPr>
-        <w:t>breadcrumbs</w:t>
-      </w:r>
-      <w:proofErr w:type="spellEnd"/>
-      <w:r>
-        <w:rPr>
-          <w:sz w:val="24"/>
-          <w:szCs w:val="24"/>
-          <w:lang w:val="fr-CA"/>
-        </w:rPr>
-        <w:t xml:space="preserve"> ont été conservés et implémentés dans notre projet. Les interfaces sont construites en utilisant des composants situés dans les sous dossiers /components/.</w:t>
-      </w:r>
-    </w:p>
-    <w:p>
-      <w:pPr>
-        <w:rPr>
-          <w:b/>
-          <w:bCs/>
-          <w:i/>
-          <w:iCs/>
-          <w:sz w:val="24"/>
-          <w:szCs w:val="24"/>
-          <w:lang w:val="fr-CA"/>
-        </w:rPr>
-      </w:pPr>
-      <w:r>
-        <w:rPr>
-          <w:b/>
-          <w:bCs/>
-          <w:i/>
-          <w:iCs/>
-          <w:sz w:val="24"/>
-          <w:szCs w:val="24"/>
-          <w:lang w:val="fr-CA"/>
-        </w:rPr>
-        <w:t>Données persistantes</w:t>
-      </w:r>
-    </w:p>
-    <w:p>
-      <w:pPr>
-        <w:rPr>
-          <w:sz w:val="24"/>
-          <w:szCs w:val="24"/>
-          <w:lang w:val="fr-CA"/>
-        </w:rPr>
-      </w:pPr>
-      <w:r>
-        <w:rPr>
-          <w:sz w:val="24"/>
-          <w:szCs w:val="24"/>
-          <w:lang w:val="fr-CA"/>
-        </w:rPr>
-        <w:t xml:space="preserve">Bien que les tables de notre base de données aient évolué, nous avons continué à utiliser PostgreSQL ainsi que Prisma comme ORM. Nous avons mis en place des DAO (Data Access </w:t>
-      </w:r>
-      <w:proofErr w:type="spellStart"/>
-      <w:r>
-        <w:rPr>
-          <w:sz w:val="24"/>
-          <w:szCs w:val="24"/>
-          <w:lang w:val="fr-CA"/>
-        </w:rPr>
-        <w:t>Objects</w:t>
-      </w:r>
-      <w:proofErr w:type="spellEnd"/>
-      <w:r>
-        <w:rPr>
-          <w:sz w:val="24"/>
-          <w:szCs w:val="24"/>
-          <w:lang w:val="fr-CA"/>
-        </w:rPr>
-        <w:t xml:space="preserve">) pour regrouper les actions liées à la base de données, avec une convention de nommage pour chaque fonction des DAO. </w:t>
-      </w:r>
-    </w:p>
-    <w:p>
-      <w:pPr>
-        <w:rPr>
-          <w:sz w:val="24"/>
-          <w:szCs w:val="24"/>
-          <w:lang w:val="fr-CA"/>
-        </w:rPr>
-      </w:pPr>
-      <w:r>
-        <w:rPr>
-          <w:sz w:val="24"/>
-          <w:szCs w:val="24"/>
-          <w:lang w:val="fr-CA"/>
-        </w:rPr>
-        <w:t>Les DAO se trouvent dans le</w:t>
-      </w:r>
-      <w:r>
-        <w:rPr>
-          <w:sz w:val="24"/>
-          <w:szCs w:val="24"/>
-          <w:lang w:val="fr-CA"/>
-        </w:rPr>
-        <w:t xml:space="preserve">s fichiers en dessous de </w:t>
-      </w:r>
-      <w:r>
-        <w:rPr>
-          <w:sz w:val="24"/>
-          <w:szCs w:val="24"/>
-          <w:lang w:val="fr-CA"/>
-        </w:rPr>
-        <w:t>/src/</w:t>
-      </w:r>
-      <w:proofErr w:type="spellStart"/>
-      <w:r>
-        <w:rPr>
-          <w:sz w:val="24"/>
-          <w:szCs w:val="24"/>
-          <w:lang w:val="fr-CA"/>
-        </w:rPr>
-        <w:t>db</w:t>
-      </w:r>
-      <w:proofErr w:type="spellEnd"/>
-      <w:r>
-        <w:rPr>
-          <w:sz w:val="24"/>
-          <w:szCs w:val="24"/>
-          <w:lang w:val="fr-CA"/>
-        </w:rPr>
-        <w:t>/data-</w:t>
-      </w:r>
-      <w:proofErr w:type="spellStart"/>
-      <w:r>
-        <w:rPr>
-          <w:sz w:val="24"/>
-          <w:szCs w:val="24"/>
-          <w:lang w:val="fr-CA"/>
-        </w:rPr>
-        <w:t>acces</w:t>
-      </w:r>
-      <w:r>
-        <w:rPr>
-          <w:sz w:val="24"/>
-          <w:szCs w:val="24"/>
-          <w:lang w:val="fr-CA"/>
-        </w:rPr>
-        <w:t>s</w:t>
-      </w:r>
-      <w:proofErr w:type="spellEnd"/>
-      <w:r>
-        <w:rPr>
-          <w:sz w:val="24"/>
-          <w:szCs w:val="24"/>
-          <w:lang w:val="fr-CA"/>
-        </w:rPr>
-        <w:t>/</w:t>
-      </w:r>
-      <w:r>
-        <w:rPr>
-          <w:sz w:val="24"/>
-          <w:szCs w:val="24"/>
-          <w:lang w:val="fr-CA"/>
-        </w:rPr>
-        <w:t>.</w:t>
-      </w:r>
-      <w:r>
-        <w:rPr>
-          <w:sz w:val="24"/>
-          <w:szCs w:val="24"/>
-          <w:lang w:val="fr-CA"/>
-        </w:rPr>
-        <w:t xml:space="preserve"> Chaque fichier contient ses propres fonctions d’écriture, de lecture et de modification. La convention de nommage </w:t>
-      </w:r>
-      <w:r>
-        <w:rPr>
-          <w:sz w:val="24"/>
-          <w:szCs w:val="24"/>
-          <w:lang w:val="fr-CA"/>
-        </w:rPr>
-        <w:t xml:space="preserve">ce retrouve sous </w:t>
-      </w:r>
-      <w:r>
-        <w:rPr>
-          <w:sz w:val="24"/>
-          <w:szCs w:val="24"/>
-          <w:lang w:val="fr-CA"/>
-        </w:rPr>
-        <w:t>/docs</w:t>
-      </w:r>
-      <w:r>
-        <w:rPr>
-          <w:sz w:val="24"/>
-          <w:szCs w:val="24"/>
-          <w:lang w:val="fr-CA"/>
-        </w:rPr>
-        <w:t>/</w:t>
-      </w:r>
-      <w:r>
-        <w:rPr>
-          <w:sz w:val="24"/>
-          <w:szCs w:val="24"/>
-          <w:lang w:val="fr-CA"/>
-        </w:rPr>
-        <w:t>.</w:t>
-      </w:r>
-    </w:p>
-    <w:p>
-      <w:pPr>
-        <w:rPr>
-          <w:b/>
-          <w:bCs/>
-          <w:i/>
-          <w:iCs/>
-          <w:sz w:val="24"/>
-          <w:szCs w:val="24"/>
-          <w:lang w:val="fr-CA"/>
-        </w:rPr>
-      </w:pPr>
-      <w:r>
-        <w:rPr>
-          <w:b/>
-          <w:bCs/>
-          <w:i/>
-          <w:iCs/>
-          <w:sz w:val="24"/>
-          <w:szCs w:val="24"/>
-          <w:lang w:val="fr-CA"/>
-        </w:rPr>
-        <w:t>Structures de données</w:t>
-      </w:r>
-    </w:p>
-    <w:p>
-      <w:pPr>
-        <w:rPr>
-          <w:sz w:val="24"/>
-          <w:szCs w:val="24"/>
-          <w:lang w:val="fr-CA"/>
-        </w:rPr>
-      </w:pPr>
-      <w:r>
-        <w:rPr>
-          <w:sz w:val="24"/>
-          <w:szCs w:val="24"/>
-          <w:lang w:val="fr-CA"/>
-        </w:rPr>
-        <w:t>Nos structures de données initiales ont été conservées. Nous utilisons :</w:t>
-      </w:r>
-    </w:p>
-    <w:p>
-      <w:pPr>
-        <w:rPr>
-          <w:color w:val="FF0000"/>
-          <w:lang w:val="fr-CA"/>
-        </w:rPr>
-      </w:pPr>
-      <w:r>
-        <w:rPr>
-          <w:color w:val="FF0000"/>
-          <w:lang w:val="fr-CA"/>
-        </w:rPr>
-        <w:t>On peut en enlever 1</w:t>
-      </w:r>
-      <w:r>
-        <w:rPr>
-          <w:color w:val="FF0000"/>
-          <w:lang w:val="fr-CA"/>
-        </w:rPr>
-        <w:t>, il en demande 4</w:t>
-      </w:r>
-    </w:p>
-    <w:p>
-      <w:pPr>
         <w:pStyle w:val="ListParagraph"/>
         <w:numPr>
           <w:ilvl w:val="0"/>
@@ -1631,7 +1340,372 @@
         <w:rPr>
           <w:lang w:val="fr-CA"/>
         </w:rPr>
-        <w:t>Arbre : pour la gestion des recettes de cuisine imbriquées les unes dans les autres.</w:t>
+        <w:t xml:space="preserve">Visuel d’ingrédients, de recettes, de cuisines et de contacts en tant que </w:t>
+      </w:r>
+      <w:r>
+        <w:rPr>
+          <w:lang w:val="fr-CA"/>
+        </w:rPr>
+        <w:t>Membre</w:t>
+      </w:r>
+    </w:p>
+    <w:p>
+      <w:pPr>
+        <w:rPr>
+          <w:sz w:val="24"/>
+          <w:szCs w:val="24"/>
+          <w:lang w:val="fr-CA"/>
+        </w:rPr>
+      </w:pPr>
+    </w:p>
+    <w:p>
+      <w:pPr>
+        <w:rPr>
+          <w:b/>
+          <w:bCs/>
+          <w:sz w:val="28"/>
+          <w:szCs w:val="28"/>
+          <w:lang w:val="fr-CA"/>
+        </w:rPr>
+      </w:pPr>
+      <w:r>
+        <w:rPr>
+          <w:b/>
+          <w:bCs/>
+          <w:sz w:val="28"/>
+          <w:szCs w:val="28"/>
+          <w:lang w:val="fr-CA"/>
+        </w:rPr>
+        <w:t>Identification des éléments techniques</w:t>
+      </w:r>
+    </w:p>
+    <w:p>
+      <w:pPr>
+        <w:rPr>
+          <w:b/>
+          <w:bCs/>
+          <w:i/>
+          <w:iCs/>
+          <w:sz w:val="24"/>
+          <w:szCs w:val="24"/>
+          <w:lang w:val="fr-CA"/>
+        </w:rPr>
+      </w:pPr>
+      <w:r>
+        <w:rPr>
+          <w:b/>
+          <w:bCs/>
+          <w:i/>
+          <w:iCs/>
+          <w:sz w:val="24"/>
+          <w:szCs w:val="24"/>
+          <w:lang w:val="fr-CA"/>
+        </w:rPr>
+        <w:t>Interface graphique</w:t>
+      </w:r>
+    </w:p>
+    <w:p>
+      <w:pPr>
+        <w:rPr>
+          <w:sz w:val="24"/>
+          <w:szCs w:val="24"/>
+          <w:lang w:val="fr-CA"/>
+        </w:rPr>
+      </w:pPr>
+      <w:r>
+        <w:rPr>
+          <w:sz w:val="24"/>
+          <w:szCs w:val="24"/>
+          <w:lang w:val="fr-CA"/>
+        </w:rPr>
+        <w:t xml:space="preserve">Nos interfaces graphiques initiales ont été relativement modifiées. Toutefois, le découpage par page catégorique (recette, menu, contacts) et l’utilisation de </w:t>
+      </w:r>
+      <w:proofErr w:type="spellStart"/>
+      <w:r>
+        <w:rPr>
+          <w:i/>
+          <w:iCs/>
+          <w:sz w:val="24"/>
+          <w:szCs w:val="24"/>
+          <w:lang w:val="fr-CA"/>
+        </w:rPr>
+        <w:t>breadcrumbs</w:t>
+      </w:r>
+      <w:proofErr w:type="spellEnd"/>
+      <w:r>
+        <w:rPr>
+          <w:sz w:val="24"/>
+          <w:szCs w:val="24"/>
+          <w:lang w:val="fr-CA"/>
+        </w:rPr>
+        <w:t xml:space="preserve"> ont été conservés et implémentés dans notre projet. Les interfaces sont construites en utilisant des composants situés dans les sous dossiers /components/.</w:t>
+      </w:r>
+    </w:p>
+    <w:p>
+      <w:pPr>
+        <w:rPr>
+          <w:b/>
+          <w:bCs/>
+          <w:i/>
+          <w:iCs/>
+          <w:sz w:val="24"/>
+          <w:szCs w:val="24"/>
+          <w:lang w:val="fr-CA"/>
+        </w:rPr>
+      </w:pPr>
+      <w:r>
+        <w:rPr>
+          <w:b/>
+          <w:bCs/>
+          <w:i/>
+          <w:iCs/>
+          <w:sz w:val="24"/>
+          <w:szCs w:val="24"/>
+          <w:lang w:val="fr-CA"/>
+        </w:rPr>
+        <w:t>Données persistantes</w:t>
+      </w:r>
+    </w:p>
+    <w:p>
+      <w:pPr>
+        <w:rPr>
+          <w:sz w:val="24"/>
+          <w:szCs w:val="24"/>
+          <w:lang w:val="fr-CA"/>
+        </w:rPr>
+      </w:pPr>
+      <w:r>
+        <w:rPr>
+          <w:sz w:val="24"/>
+          <w:szCs w:val="24"/>
+          <w:lang w:val="fr-CA"/>
+        </w:rPr>
+        <w:t xml:space="preserve">Bien que les tables de notre base de données aient évolué, nous avons continué à utiliser PostgreSQL ainsi que Prisma comme ORM. Nous avons mis en place des DAO (Data Access </w:t>
+      </w:r>
+      <w:proofErr w:type="spellStart"/>
+      <w:r>
+        <w:rPr>
+          <w:sz w:val="24"/>
+          <w:szCs w:val="24"/>
+          <w:lang w:val="fr-CA"/>
+        </w:rPr>
+        <w:t>Objects</w:t>
+      </w:r>
+      <w:proofErr w:type="spellEnd"/>
+      <w:r>
+        <w:rPr>
+          <w:sz w:val="24"/>
+          <w:szCs w:val="24"/>
+          <w:lang w:val="fr-CA"/>
+        </w:rPr>
+        <w:t xml:space="preserve">) pour regrouper les actions liées à la base de données, avec une convention de nommage pour chaque fonction des DAO. </w:t>
+      </w:r>
+    </w:p>
+    <w:p>
+      <w:pPr>
+        <w:rPr>
+          <w:sz w:val="24"/>
+          <w:szCs w:val="24"/>
+          <w:lang w:val="fr-CA"/>
+        </w:rPr>
+      </w:pPr>
+      <w:r>
+        <w:rPr>
+          <w:sz w:val="24"/>
+          <w:szCs w:val="24"/>
+          <w:lang w:val="fr-CA"/>
+        </w:rPr>
+        <w:t>Les DAO se trouvent dans le</w:t>
+      </w:r>
+      <w:r>
+        <w:rPr>
+          <w:sz w:val="24"/>
+          <w:szCs w:val="24"/>
+          <w:lang w:val="fr-CA"/>
+        </w:rPr>
+        <w:t xml:space="preserve">s fichiers en dessous de </w:t>
+      </w:r>
+      <w:r>
+        <w:rPr>
+          <w:sz w:val="24"/>
+          <w:szCs w:val="24"/>
+          <w:lang w:val="fr-CA"/>
+        </w:rPr>
+        <w:t>/src/</w:t>
+      </w:r>
+      <w:proofErr w:type="spellStart"/>
+      <w:r>
+        <w:rPr>
+          <w:sz w:val="24"/>
+          <w:szCs w:val="24"/>
+          <w:lang w:val="fr-CA"/>
+        </w:rPr>
+        <w:t>db</w:t>
+      </w:r>
+      <w:proofErr w:type="spellEnd"/>
+      <w:r>
+        <w:rPr>
+          <w:sz w:val="24"/>
+          <w:szCs w:val="24"/>
+          <w:lang w:val="fr-CA"/>
+        </w:rPr>
+        <w:t>/data-</w:t>
+      </w:r>
+      <w:proofErr w:type="spellStart"/>
+      <w:r>
+        <w:rPr>
+          <w:sz w:val="24"/>
+          <w:szCs w:val="24"/>
+          <w:lang w:val="fr-CA"/>
+        </w:rPr>
+        <w:t>acces</w:t>
+      </w:r>
+      <w:r>
+        <w:rPr>
+          <w:sz w:val="24"/>
+          <w:szCs w:val="24"/>
+          <w:lang w:val="fr-CA"/>
+        </w:rPr>
+        <w:t>s</w:t>
+      </w:r>
+      <w:proofErr w:type="spellEnd"/>
+      <w:r>
+        <w:rPr>
+          <w:sz w:val="24"/>
+          <w:szCs w:val="24"/>
+          <w:lang w:val="fr-CA"/>
+        </w:rPr>
+        <w:t>/</w:t>
+      </w:r>
+      <w:r>
+        <w:rPr>
+          <w:sz w:val="24"/>
+          <w:szCs w:val="24"/>
+          <w:lang w:val="fr-CA"/>
+        </w:rPr>
+        <w:t>.</w:t>
+      </w:r>
+      <w:r>
+        <w:rPr>
+          <w:sz w:val="24"/>
+          <w:szCs w:val="24"/>
+          <w:lang w:val="fr-CA"/>
+        </w:rPr>
+        <w:t xml:space="preserve"> Chaque fichier contient ses propres fonctions d’écriture, de lecture et de modification. La convention de nommage </w:t>
+      </w:r>
+      <w:r>
+        <w:rPr>
+          <w:sz w:val="24"/>
+          <w:szCs w:val="24"/>
+          <w:lang w:val="fr-CA"/>
+        </w:rPr>
+        <w:t xml:space="preserve">ce retrouve sous </w:t>
+      </w:r>
+      <w:r>
+        <w:rPr>
+          <w:sz w:val="24"/>
+          <w:szCs w:val="24"/>
+          <w:lang w:val="fr-CA"/>
+        </w:rPr>
+        <w:t>/docs</w:t>
+      </w:r>
+      <w:r>
+        <w:rPr>
+          <w:sz w:val="24"/>
+          <w:szCs w:val="24"/>
+          <w:lang w:val="fr-CA"/>
+        </w:rPr>
+        <w:t>/</w:t>
+      </w:r>
+      <w:r>
+        <w:rPr>
+          <w:sz w:val="24"/>
+          <w:szCs w:val="24"/>
+          <w:lang w:val="fr-CA"/>
+        </w:rPr>
+        <w:t>.</w:t>
+      </w:r>
+    </w:p>
+    <w:p>
+      <w:pPr>
+        <w:rPr>
+          <w:b/>
+          <w:bCs/>
+          <w:i/>
+          <w:iCs/>
+          <w:sz w:val="24"/>
+          <w:szCs w:val="24"/>
+          <w:lang w:val="fr-CA"/>
+        </w:rPr>
+      </w:pPr>
+      <w:r>
+        <w:rPr>
+          <w:b/>
+          <w:bCs/>
+          <w:i/>
+          <w:iCs/>
+          <w:sz w:val="24"/>
+          <w:szCs w:val="24"/>
+          <w:lang w:val="fr-CA"/>
+        </w:rPr>
+        <w:t>Structures de données</w:t>
+      </w:r>
+    </w:p>
+    <w:p>
+      <w:pPr>
+        <w:rPr>
+          <w:sz w:val="24"/>
+          <w:szCs w:val="24"/>
+          <w:lang w:val="fr-CA"/>
+        </w:rPr>
+      </w:pPr>
+      <w:r>
+        <w:rPr>
+          <w:sz w:val="24"/>
+          <w:szCs w:val="24"/>
+          <w:lang w:val="fr-CA"/>
+        </w:rPr>
+        <w:t>Nos structures de données initiales ont été conservées</w:t>
+      </w:r>
+      <w:r>
+        <w:rPr>
+          <w:sz w:val="24"/>
+          <w:szCs w:val="24"/>
+          <w:lang w:val="fr-CA"/>
+        </w:rPr>
+        <w:t xml:space="preserve"> sauf pour le dictionnaire</w:t>
+      </w:r>
+      <w:r>
+        <w:rPr>
+          <w:sz w:val="24"/>
+          <w:szCs w:val="24"/>
+          <w:lang w:val="fr-CA"/>
+        </w:rPr>
+        <w:t xml:space="preserve"> qui </w:t>
+      </w:r>
+      <w:r>
+        <w:rPr>
+          <w:sz w:val="24"/>
+          <w:szCs w:val="24"/>
+          <w:lang w:val="fr-CA"/>
+        </w:rPr>
+        <w:t>s’est</w:t>
+      </w:r>
+      <w:r>
+        <w:rPr>
+          <w:sz w:val="24"/>
+          <w:szCs w:val="24"/>
+          <w:lang w:val="fr-CA"/>
+        </w:rPr>
+        <w:t xml:space="preserve"> ajouté</w:t>
+      </w:r>
+      <w:r>
+        <w:rPr>
+          <w:sz w:val="24"/>
+          <w:szCs w:val="24"/>
+          <w:lang w:val="fr-CA"/>
+        </w:rPr>
+        <w:t>. Nous utilisons :</w:t>
       </w:r>
     </w:p>
     <w:p>
@@ -1649,35 +1723,7 @@
         <w:rPr>
           <w:lang w:val="fr-CA"/>
         </w:rPr>
-        <w:t xml:space="preserve">Tuple : pour lier deux informations en </w:t>
-      </w:r>
-      <w:proofErr w:type="spellStart"/>
-      <w:r>
-        <w:rPr>
-          <w:lang w:val="fr-CA"/>
-        </w:rPr>
-        <w:t>readonly</w:t>
-      </w:r>
-      <w:proofErr w:type="spellEnd"/>
-      <w:r>
-        <w:rPr>
-          <w:lang w:val="fr-CA"/>
-        </w:rPr>
-        <w:t xml:space="preserve"> en </w:t>
-      </w:r>
-      <w:proofErr w:type="spellStart"/>
-      <w:r>
-        <w:rPr>
-          <w:lang w:val="fr-CA"/>
-        </w:rPr>
-        <w:t>TypeScript</w:t>
-      </w:r>
-      <w:proofErr w:type="spellEnd"/>
-      <w:r>
-        <w:rPr>
-          <w:lang w:val="fr-CA"/>
-        </w:rPr>
-        <w:t>.</w:t>
+        <w:t>Arbre : pour la gestion des recettes de cuisine imbriquées les unes dans les autres.</w:t>
       </w:r>
     </w:p>
     <w:p>
@@ -1695,7 +1741,25 @@
         <w:rPr>
           <w:lang w:val="fr-CA"/>
         </w:rPr>
-        <w:t>Set : pour gérer les rôles dans une cuisine sans avoir besoin d’indexation.</w:t>
+        <w:t>Dictionnaire</w:t>
+      </w:r>
+      <w:r>
+        <w:rPr>
+          <w:lang w:val="fr-CA"/>
+        </w:rPr>
+        <w:t xml:space="preserve"> : </w:t>
+      </w:r>
+      <w:r>
+        <w:rPr>
+          <w:lang w:val="fr-CA"/>
+        </w:rPr>
+        <w:t>Afin de gérer la conversion des unités de mesures</w:t>
+      </w:r>
+      <w:r>
+        <w:rPr>
+          <w:lang w:val="fr-CA"/>
+        </w:rPr>
+        <w:t>.</w:t>
       </w:r>
     </w:p>
     <w:p>
@@ -1779,6 +1843,7 @@
           <w:szCs w:val="24"/>
           <w:lang w:val="fr-CA"/>
         </w:rPr>
+        <w:lastRenderedPageBreak/>
         <w:t>Les implémentations se trouvent :</w:t>
       </w:r>
     </w:p>
@@ -1797,7 +1862,6 @@
         <w:rPr>
           <w:lang w:val="fr-CA"/>
         </w:rPr>
-        <w:lastRenderedPageBreak/>
         <w:t>Arbre</w:t>
       </w:r>
       <w:r>
@@ -1810,7 +1874,33 @@
         <w:rPr>
           <w:lang w:val="fr-CA"/>
         </w:rPr>
-        <w:t xml:space="preserve">: </w:t>
+        <w:t>:</w:t>
+      </w:r>
+      <w:r>
+        <w:rPr>
+          <w:lang w:val="fr-CA"/>
+        </w:rPr>
+        <w:t xml:space="preserve"> </w:t>
+      </w:r>
+      <w:r>
+        <w:rPr>
+          <w:lang w:val="fr-CA"/>
+        </w:rPr>
+        <w:t xml:space="preserve">déclaration : </w:t>
+      </w:r>
+      <w:r>
+        <w:rPr>
+          <w:i/>
+          <w:iCs/>
+          <w:lang w:val="fr-CA"/>
+        </w:rPr>
+        <w:t>/src/lib/composite/</w:t>
+      </w:r>
+      <w:r>
+        <w:rPr>
+          <w:lang w:val="fr-CA"/>
+        </w:rPr>
+        <w:t xml:space="preserve"> utilisation : </w:t>
       </w:r>
     </w:p>
     <w:p>
@@ -1821,30 +1911,132 @@
           <w:numId w:val="4"/>
         </w:numPr>
         <w:rPr>
-          <w:color w:val="FF0000"/>
-          <w:lang w:val="fr-CA"/>
-        </w:rPr>
-      </w:pPr>
-      <w:r>
-        <w:rPr>
-          <w:color w:val="FF0000"/>
-          <w:lang w:val="fr-CA"/>
-        </w:rPr>
-        <w:t>Tuple</w:t>
-      </w:r>
-      <w:r>
-        <w:rPr>
-          <w:color w:val="FF0000"/>
+          <w:lang w:val="fr-CA"/>
+        </w:rPr>
+      </w:pPr>
+      <w:r>
+        <w:rPr>
+          <w:lang w:val="fr-CA"/>
+        </w:rPr>
+        <w:t xml:space="preserve">Dictionnaire : </w:t>
+      </w:r>
+      <w:r>
+        <w:rPr>
+          <w:lang w:val="fr-CA"/>
+        </w:rPr>
+        <w:t>définition</w:t>
+      </w:r>
+      <w:r>
+        <w:rPr>
+          <w:lang w:val="fr-CA"/>
+        </w:rPr>
+        <w:t> :</w:t>
+      </w:r>
+      <w:r>
+        <w:rPr>
+          <w:lang w:val="fr-CA"/>
+        </w:rPr>
+        <w:t xml:space="preserve">  </w:t>
+      </w:r>
+      <w:proofErr w:type="gramStart"/>
+      <w:r>
+        <w:rPr>
+          <w:i/>
+          <w:iCs/>
+          <w:lang w:val="fr-CA"/>
+        </w:rPr>
+        <w:t>/src/lib/composite/unit-</w:t>
+      </w:r>
+      <w:proofErr w:type="spellStart"/>
+      <w:r>
+        <w:rPr>
+          <w:i/>
+          <w:iCs/>
+          <w:lang w:val="fr-CA"/>
+        </w:rPr>
+        <w:t>conversion.tsx</w:t>
+      </w:r>
+      <w:proofErr w:type="spellEnd"/>
+      <w:r>
+        <w:rPr>
+          <w:i/>
+          <w:iCs/>
+          <w:lang w:val="fr-CA"/>
+        </w:rPr>
+        <w:t xml:space="preserve"> ,</w:t>
+      </w:r>
+      <w:proofErr w:type="gramEnd"/>
+      <w:r>
+        <w:rPr>
+          <w:i/>
+          <w:iCs/>
           <w:lang w:val="fr-CA"/>
         </w:rPr>
         <w:t xml:space="preserve"> </w:t>
       </w:r>
-      <w:r>
-        <w:rPr>
-          <w:color w:val="FF0000"/>
-          <w:lang w:val="fr-CA"/>
-        </w:rPr>
-        <w:t>: src/...</w:t>
+    </w:p>
+    <w:p>
+      <w:pPr>
+        <w:pStyle w:val="ListParagraph"/>
+        <w:rPr>
+          <w:lang w:val="fr-CA"/>
+        </w:rPr>
+      </w:pPr>
+      <w:r>
+        <w:rPr>
+          <w:lang w:val="fr-CA"/>
+        </w:rPr>
+        <w:t>Utilisation</w:t>
+      </w:r>
+      <w:r>
+        <w:rPr>
+          <w:lang w:val="fr-CA"/>
+        </w:rPr>
+        <w:t> :</w:t>
+      </w:r>
+      <w:r>
+        <w:rPr>
+          <w:lang w:val="fr-CA"/>
+        </w:rPr>
+        <w:t xml:space="preserve"> </w:t>
+      </w:r>
+      <w:r>
+        <w:rPr>
+          <w:i/>
+          <w:iCs/>
+          <w:lang w:val="fr-CA"/>
+        </w:rPr>
+        <w:t>src/lib/composite/</w:t>
+      </w:r>
+      <w:proofErr w:type="spellStart"/>
+      <w:r>
+        <w:rPr>
+          <w:i/>
+          <w:iCs/>
+          <w:lang w:val="fr-CA"/>
+        </w:rPr>
+        <w:t>recipe.ts</w:t>
+      </w:r>
+      <w:proofErr w:type="spellEnd"/>
+      <w:r>
+        <w:rPr>
+          <w:lang w:val="fr-CA"/>
+        </w:rPr>
+        <w:t xml:space="preserve"> fonction </w:t>
+      </w:r>
+      <w:proofErr w:type="spellStart"/>
+      <w:r>
+        <w:rPr>
+          <w:lang w:val="fr-CA"/>
+        </w:rPr>
+        <w:t>calculateCost</w:t>
+      </w:r>
+      <w:proofErr w:type="spellEnd"/>
+      <w:r>
+        <w:rPr>
+          <w:lang w:val="fr-CA"/>
+        </w:rPr>
+        <w:t xml:space="preserve"> ligne 123</w:t>
       </w:r>
     </w:p>
     <w:p>
@@ -1855,16 +2047,38 @@
           <w:numId w:val="4"/>
         </w:numPr>
         <w:rPr>
-          <w:color w:val="FF0000"/>
-          <w:lang w:val="fr-CA"/>
-        </w:rPr>
-      </w:pPr>
-      <w:r>
-        <w:rPr>
-          <w:color w:val="FF0000"/>
-          <w:lang w:val="fr-CA"/>
-        </w:rPr>
-        <w:t>Set : src/...</w:t>
+          <w:lang w:val="fr-CA"/>
+        </w:rPr>
+      </w:pPr>
+      <w:r>
+        <w:rPr>
+          <w:lang w:val="fr-CA"/>
+        </w:rPr>
+        <w:t xml:space="preserve">Liste : </w:t>
+      </w:r>
+      <w:r>
+        <w:rPr>
+          <w:i/>
+          <w:iCs/>
+          <w:lang w:val="fr-CA"/>
+        </w:rPr>
+        <w:t>/</w:t>
+      </w:r>
+      <w:r>
+        <w:rPr>
+          <w:i/>
+          <w:iCs/>
+          <w:lang w:val="fr-CA"/>
+        </w:rPr>
+        <w:t>src/</w:t>
+      </w:r>
+      <w:r>
+        <w:rPr>
+          <w:i/>
+          <w:iCs/>
+          <w:lang w:val="fr-CA"/>
+        </w:rPr>
+        <w:t>app/local/protected/recipes/create/_actions/composite-component-action.tsx</w:t>
       </w:r>
     </w:p>
     <w:p>
@@ -1882,102 +2096,51 @@
         <w:rPr>
           <w:lang w:val="fr-CA"/>
         </w:rPr>
-        <w:t xml:space="preserve">Liste : </w:t>
-      </w:r>
-      <w:r>
-        <w:rPr>
+        <w:t xml:space="preserve">Objet : </w:t>
+      </w:r>
+      <w:r>
+        <w:rPr>
+          <w:i/>
+          <w:iCs/>
+          <w:lang w:val="fr-CA"/>
+        </w:rPr>
+        <w:t>/src/</w:t>
+      </w:r>
+      <w:proofErr w:type="spellStart"/>
+      <w:r>
+        <w:rPr>
+          <w:i/>
+          <w:iCs/>
+          <w:lang w:val="fr-CA"/>
+        </w:rPr>
+        <w:t>hooks</w:t>
+      </w:r>
+      <w:proofErr w:type="spellEnd"/>
+      <w:r>
+        <w:rPr>
+          <w:i/>
+          <w:iCs/>
           <w:lang w:val="fr-CA"/>
         </w:rPr>
         <w:t>/</w:t>
       </w:r>
-      <w:r>
-        <w:rPr>
-          <w:lang w:val="fr-CA"/>
-        </w:rPr>
-        <w:t>src/</w:t>
-      </w:r>
-      <w:r>
-        <w:rPr>
-          <w:lang w:val="fr-CA"/>
-        </w:rPr>
-        <w:t>app/local/protected/recipes/create/_actions/composite-component-action.tsx</w:t>
-      </w:r>
-    </w:p>
-    <w:p>
-      <w:pPr>
-        <w:pStyle w:val="ListParagraph"/>
-        <w:numPr>
-          <w:ilvl w:val="0"/>
-          <w:numId w:val="4"/>
-        </w:numPr>
-        <w:rPr>
-          <w:lang w:val="fr-CA"/>
-        </w:rPr>
-      </w:pPr>
-      <w:r>
-        <w:rPr>
-          <w:lang w:val="fr-CA"/>
-        </w:rPr>
-        <w:t xml:space="preserve">Objet : </w:t>
-      </w:r>
-      <w:r>
-        <w:rPr>
-          <w:lang w:val="fr-CA"/>
-        </w:rPr>
-        <w:t>/src/</w:t>
-      </w:r>
       <w:proofErr w:type="spellStart"/>
       <w:r>
         <w:rPr>
-          <w:lang w:val="fr-CA"/>
-        </w:rPr>
-        <w:t>hooks</w:t>
+          <w:i/>
+          <w:iCs/>
+          <w:lang w:val="fr-CA"/>
+        </w:rPr>
+        <w:t>useSession</w:t>
       </w:r>
       <w:proofErr w:type="spellEnd"/>
       <w:r>
         <w:rPr>
+          <w:i/>
+          <w:iCs/>
           <w:lang w:val="fr-CA"/>
         </w:rPr>
         <w:t>/</w:t>
-      </w:r>
-      <w:proofErr w:type="spellStart"/>
-      <w:r>
-        <w:rPr>
-          <w:lang w:val="fr-CA"/>
-        </w:rPr>
-        <w:t>useSession</w:t>
-      </w:r>
-      <w:proofErr w:type="spellEnd"/>
-      <w:r>
-        <w:rPr>
-          <w:lang w:val="fr-CA"/>
-        </w:rPr>
-        <w:t>/</w:t>
-      </w:r>
-    </w:p>
-    <w:p>
-      <w:pPr>
-        <w:rPr>
-          <w:sz w:val="24"/>
-          <w:szCs w:val="24"/>
-          <w:lang w:val="fr-CA"/>
-        </w:rPr>
-      </w:pPr>
-      <w:r>
-        <w:rPr>
-          <w:sz w:val="24"/>
-          <w:szCs w:val="24"/>
-          <w:lang w:val="fr-CA"/>
-        </w:rPr>
-        <w:t>L</w:t>
-      </w:r>
-      <w:r>
-        <w:rPr>
-          <w:sz w:val="24"/>
-          <w:szCs w:val="24"/>
-          <w:lang w:val="fr-CA"/>
-        </w:rPr>
-        <w:t>es fichiers pour la déclaration de l’arbre ce trouve dans : /src/lib/composite/</w:t>
       </w:r>
     </w:p>
     <w:p>
@@ -2106,74 +2269,105 @@
       <w:pPr>
         <w:pStyle w:val="ListParagraph"/>
         <w:rPr>
-          <w:lang w:val="fr-CA"/>
-        </w:rPr>
-      </w:pPr>
-      <w:r>
-        <w:rPr>
-          <w:lang w:val="fr-CA"/>
-        </w:rPr>
+          <w:i/>
+          <w:iCs/>
+        </w:rPr>
+      </w:pPr>
+      <w:proofErr w:type="spellStart"/>
+      <w:r>
         <w:t>Utilisation</w:t>
       </w:r>
-      <w:r>
-        <w:rPr>
-          <w:lang w:val="fr-CA"/>
-        </w:rPr>
+      <w:proofErr w:type="spellEnd"/>
+      <w:r>
         <w:t>:</w:t>
       </w:r>
       <w:r>
-        <w:rPr>
-          <w:color w:val="FF0000"/>
-          <w:lang w:val="fr-CA"/>
-        </w:rPr>
-        <w:t xml:space="preserve"> src/</w:t>
-      </w:r>
-      <w:r>
-        <w:rPr>
-          <w:color w:val="FF0000"/>
-          <w:lang w:val="fr-CA"/>
-        </w:rPr>
-        <w:t xml:space="preserve">. </w:t>
+        <w:t xml:space="preserve"> </w:t>
+      </w:r>
+      <w:r>
+        <w:rPr>
+          <w:i/>
+          <w:iCs/>
+        </w:rPr>
+        <w:t>src/</w:t>
+      </w:r>
+      <w:r>
+        <w:rPr>
+          <w:i/>
+          <w:iCs/>
+        </w:rPr>
+        <w:t xml:space="preserve">app/locale/protected/recipes/recipeBook/recipeId/_export/pdf-recipe-export.tsx, </w:t>
       </w:r>
     </w:p>
     <w:p>
       <w:pPr>
         <w:pStyle w:val="ListParagraph"/>
         <w:rPr>
-          <w:lang w:val="fr-CA"/>
-        </w:rPr>
-      </w:pPr>
-      <w:r>
-        <w:rPr>
-          <w:lang w:val="fr-CA"/>
-        </w:rPr>
+          <w:i/>
+          <w:iCs/>
+        </w:rPr>
+      </w:pPr>
+      <w:r>
+        <w:rPr>
+          <w:i/>
+          <w:iCs/>
+        </w:rPr>
+        <w:t>/src/app/locale/protected/market/_export/pdf-ingredient-export.ts</w:t>
+      </w:r>
+    </w:p>
+    <w:p>
+      <w:pPr>
+        <w:pStyle w:val="ListParagraph"/>
+        <w:rPr>
+          <w:i/>
+          <w:iCs/>
+        </w:rPr>
+      </w:pPr>
+      <w:r>
+        <w:rPr>
+          <w:i/>
+          <w:iCs/>
+        </w:rPr>
+        <w:t>/src/app/locale/protected/contacts/_export/pdf-contact-export.tsx</w:t>
+      </w:r>
+    </w:p>
+    <w:p>
+      <w:pPr>
+        <w:pStyle w:val="ListParagraph"/>
+      </w:pPr>
+      <w:proofErr w:type="spellStart"/>
+      <w:r>
         <w:t>I</w:t>
       </w:r>
       <w:r>
-        <w:rPr>
-          <w:lang w:val="fr-CA"/>
-        </w:rPr>
-        <w:t xml:space="preserve">mplémentation: </w:t>
-      </w:r>
-      <w:r>
-        <w:rPr>
-          <w:lang w:val="fr-CA"/>
-        </w:rPr>
-        <w:t>/src/lib/</w:t>
+        <w:t>mplémentation</w:t>
+      </w:r>
+      <w:proofErr w:type="spellEnd"/>
+      <w:r>
+        <w:t xml:space="preserve">: </w:t>
+      </w:r>
+      <w:r>
+        <w:rPr>
+          <w:i/>
+          <w:iCs/>
+        </w:rPr>
+        <w:t>/</w:t>
       </w:r>
       <w:proofErr w:type="spellStart"/>
       <w:r>
         <w:rPr>
-          <w:lang w:val="fr-CA"/>
-        </w:rPr>
-        <w:t>pdf-creator</w:t>
+          <w:i/>
+          <w:iCs/>
+        </w:rPr>
+        <w:t>src</w:t>
       </w:r>
       <w:proofErr w:type="spellEnd"/>
       <w:r>
         <w:rPr>
-          <w:lang w:val="fr-CA"/>
-        </w:rPr>
-        <w:t>/</w:t>
+          <w:i/>
+          <w:iCs/>
+        </w:rPr>
+        <w:t>/lib/pdf-creator/</w:t>
       </w:r>
     </w:p>
     <w:p>
@@ -2253,12 +2447,16 @@
       </w:r>
       <w:r>
         <w:rPr>
+          <w:i/>
+          <w:iCs/>
           <w:lang w:val="fr-CA"/>
         </w:rPr>
         <w:t>src/</w:t>
       </w:r>
       <w:r>
         <w:rPr>
+          <w:i/>
+          <w:iCs/>
           <w:lang w:val="fr-CA"/>
         </w:rPr>
         <w:t>app/local/public/account-verification/_actions/account-verification-action.tsx</w:t>
@@ -2311,6 +2509,8 @@
       </w:r>
       <w:r>
         <w:rPr>
+          <w:i/>
+          <w:iCs/>
           <w:lang w:val="fr-CA"/>
         </w:rPr>
         <w:t>/src/</w:t>
@@ -2318,6 +2518,8 @@
       <w:proofErr w:type="spellStart"/>
       <w:r>
         <w:rPr>
+          <w:i/>
+          <w:iCs/>
           <w:lang w:val="fr-CA"/>
         </w:rPr>
         <w:t>db</w:t>
@@ -2325,6 +2527,8 @@
       <w:proofErr w:type="spellEnd"/>
       <w:r>
         <w:rPr>
+          <w:i/>
+          <w:iCs/>
           <w:lang w:val="fr-CA"/>
         </w:rPr>
         <w:t>/data-</w:t>
@@ -2332,6 +2536,8 @@
       <w:proofErr w:type="spellStart"/>
       <w:r>
         <w:rPr>
+          <w:i/>
+          <w:iCs/>
           <w:lang w:val="fr-CA"/>
         </w:rPr>
         <w:t>access</w:t>
@@ -2339,6 +2545,8 @@
       <w:proofErr w:type="spellEnd"/>
       <w:r>
         <w:rPr>
+          <w:i/>
+          <w:iCs/>
           <w:lang w:val="fr-CA"/>
         </w:rPr>
         <w:t>/</w:t>
@@ -2485,6 +2693,8 @@
       </w:r>
       <w:r>
         <w:rPr>
+          <w:i/>
+          <w:iCs/>
           <w:lang w:val="fr-CA"/>
         </w:rPr>
         <w:t>/src/lib/composite/</w:t>
@@ -2685,37 +2895,53 @@
           <w:szCs w:val="24"/>
           <w:lang w:val="fr-CA"/>
         </w:rPr>
-        <w:t>dans src</w:t>
-      </w:r>
-      <w:proofErr w:type="gramStart"/>
-      <w:r>
-        <w:rPr>
-          <w:sz w:val="24"/>
-          <w:szCs w:val="24"/>
-          <w:lang w:val="fr-CA"/>
-        </w:rPr>
-        <w:t>/.</w:t>
-      </w:r>
-      <w:r>
-        <w:rPr>
-          <w:sz w:val="24"/>
-          <w:szCs w:val="24"/>
-          <w:lang w:val="fr-CA"/>
-        </w:rPr>
-        <w:t>lob</w:t>
-      </w:r>
-      <w:proofErr w:type="gramEnd"/>
-      <w:r>
-        <w:rPr>
-          <w:sz w:val="24"/>
-          <w:szCs w:val="24"/>
-          <w:lang w:val="fr-CA"/>
-        </w:rPr>
-        <w:t>/composite/</w:t>
+        <w:t xml:space="preserve">dans </w:t>
+      </w:r>
+      <w:r>
+        <w:rPr>
+          <w:i/>
+          <w:iCs/>
+          <w:sz w:val="24"/>
+          <w:szCs w:val="24"/>
+          <w:lang w:val="fr-CA"/>
+        </w:rPr>
+        <w:t>src/</w:t>
+      </w:r>
+      <w:r>
+        <w:rPr>
+          <w:i/>
+          <w:iCs/>
+          <w:sz w:val="24"/>
+          <w:szCs w:val="24"/>
+          <w:lang w:val="fr-CA"/>
+        </w:rPr>
+        <w:t>l</w:t>
+      </w:r>
+      <w:r>
+        <w:rPr>
+          <w:i/>
+          <w:iCs/>
+          <w:sz w:val="24"/>
+          <w:szCs w:val="24"/>
+          <w:lang w:val="fr-CA"/>
+        </w:rPr>
+        <w:t>i</w:t>
+      </w:r>
+      <w:r>
+        <w:rPr>
+          <w:i/>
+          <w:iCs/>
+          <w:sz w:val="24"/>
+          <w:szCs w:val="24"/>
+          <w:lang w:val="fr-CA"/>
+        </w:rPr>
+        <w:t>b/composite/</w:t>
       </w:r>
       <w:proofErr w:type="spellStart"/>
       <w:r>
         <w:rPr>
+          <w:i/>
+          <w:iCs/>
           <w:sz w:val="24"/>
           <w:szCs w:val="24"/>
           <w:lang w:val="fr-CA"/>
@@ -2845,14 +3071,19 @@
       </w:r>
       <w:r>
         <w:rPr>
-          <w:sz w:val="24"/>
-          <w:szCs w:val="24"/>
-          <w:lang w:val="fr-CA"/>
-        </w:rPr>
+          <w:i/>
+          <w:iCs/>
+          <w:sz w:val="24"/>
+          <w:szCs w:val="24"/>
+          <w:lang w:val="fr-CA"/>
+        </w:rPr>
+        <w:lastRenderedPageBreak/>
         <w:t>src/</w:t>
       </w:r>
       <w:r>
         <w:rPr>
+          <w:i/>
+          <w:iCs/>
           <w:sz w:val="24"/>
           <w:szCs w:val="24"/>
           <w:lang w:val="fr-CA"/>
@@ -2967,15 +3198,6 @@
         </w:rPr>
         <w:t>).</w:t>
       </w:r>
-    </w:p>
-    <w:p>
-      <w:pPr>
-        <w:rPr>
-          <w:sz w:val="24"/>
-          <w:szCs w:val="24"/>
-          <w:lang w:val="fr-CA"/>
-        </w:rPr>
-      </w:pPr>
     </w:p>
     <w:p>
       <w:pPr>
@@ -3620,6 +3842,7 @@
           <w:szCs w:val="24"/>
           <w:lang w:val="fr-CA"/>
         </w:rPr>
+        <w:lastRenderedPageBreak/>
         <w:t>backend</w:t>
       </w:r>
       <w:r>
@@ -3664,16 +3887,7 @@
           <w:szCs w:val="24"/>
           <w:lang w:val="fr-CA"/>
         </w:rPr>
-        <w:t xml:space="preserve">. En suivant les enseignements du cours de </w:t>
-      </w:r>
-      <w:r>
-        <w:rPr>
-          <w:sz w:val="24"/>
-          <w:szCs w:val="24"/>
-          <w:lang w:val="fr-CA"/>
-        </w:rPr>
-        <w:lastRenderedPageBreak/>
-        <w:t xml:space="preserve">Génie Logiciel, </w:t>
+        <w:t xml:space="preserve">. En suivant les enseignements du cours de Génie Logiciel, </w:t>
       </w:r>
       <w:r>
         <w:rPr>

</xml_diff>